<commit_message>
feat(main): add files stage4
</commit_message>
<xml_diff>
--- a/project-personal/stage4/report/report.docx
+++ b/project-personal/stage4/report/report.docx
@@ -230,7 +230,7 @@
       </w:r>
     </w:p>
     <w:bookmarkEnd w:id="21"/>
-    <w:bookmarkStart w:id="94" w:name="выполнение-лабораторной-работы"/>
+    <w:bookmarkStart w:id="97" w:name="выполнение-лабораторной-работы"/>
     <w:p>
       <w:pPr>
         <w:pStyle w:val="Heading1"/>
@@ -246,6 +246,24 @@
       </w:r>
       <w:r>
         <w:t xml:space="preserve">Выполнение лабораторной работы</w:t>
+      </w:r>
+    </w:p>
+    <w:bookmarkStart w:id="61" w:name="X594eb916b879431cf11c5b739dff8517ff442d2"/>
+    <w:p>
+      <w:pPr>
+        <w:pStyle w:val="Heading2"/>
+      </w:pPr>
+      <w:r>
+        <w:rPr>
+          <w:rStyle w:val="SectionNumber"/>
+        </w:rPr>
+        <w:t xml:space="preserve">3.1</w:t>
+      </w:r>
+      <w:r>
+        <w:tab/>
+      </w:r>
+      <w:r>
+        <w:t xml:space="preserve">Добавить к сайту ссылки на научные и библиометрические ресурсы</w:t>
       </w:r>
     </w:p>
     <w:p>
@@ -1067,9 +1085,28 @@
         <w:t xml:space="preserve">Рис. 13: Сайт</w:t>
       </w:r>
     </w:p>
-    <w:p>
-      <w:pPr>
-        <w:pStyle w:val="BodyText"/>
+    <w:bookmarkEnd w:id="61"/>
+    <w:bookmarkStart w:id="77" w:name="сделать-пост-по-прошедшей-неделе"/>
+    <w:p>
+      <w:pPr>
+        <w:pStyle w:val="Heading2"/>
+      </w:pPr>
+      <w:r>
+        <w:rPr>
+          <w:rStyle w:val="SectionNumber"/>
+        </w:rPr>
+        <w:t xml:space="preserve">3.2</w:t>
+      </w:r>
+      <w:r>
+        <w:tab/>
+      </w:r>
+      <w:r>
+        <w:t xml:space="preserve">Сделать пост по прошедшей неделе</w:t>
+      </w:r>
+    </w:p>
+    <w:p>
+      <w:pPr>
+        <w:pStyle w:val="FirstParagraph"/>
       </w:pPr>
       <w:r>
         <w:t xml:space="preserve">Перехожу в каталог post_4 (рис. 14).</w:t>
@@ -1084,18 +1121,18 @@
           <wp:inline>
             <wp:extent cx="3733800" cy="1075655"/>
             <wp:effectExtent b="0" l="0" r="0" t="0"/>
-            <wp:docPr descr="Переход в каталог post_4" title="" id="62" name="Picture"/>
+            <wp:docPr descr="Переход в каталог post_4" title="" id="63" name="Picture"/>
             <a:graphic>
               <a:graphicData uri="http://schemas.openxmlformats.org/drawingml/2006/picture">
                 <pic:pic>
                   <pic:nvPicPr>
-                    <pic:cNvPr descr="image/14.png" id="63" name="Picture"/>
+                    <pic:cNvPr descr="image/14.png" id="64" name="Picture"/>
                     <pic:cNvPicPr>
                       <a:picLocks noChangeArrowheads="1" noChangeAspect="1"/>
                     </pic:cNvPicPr>
                   </pic:nvPicPr>
                   <pic:blipFill>
-                    <a:blip r:embed="rId61"/>
+                    <a:blip r:embed="rId62"/>
                     <a:stretch>
                       <a:fillRect/>
                     </a:stretch>
@@ -1147,18 +1184,18 @@
           <wp:inline>
             <wp:extent cx="3733800" cy="3113527"/>
             <wp:effectExtent b="0" l="0" r="0" t="0"/>
-            <wp:docPr descr="Редактирование файла" title="" id="65" name="Picture"/>
+            <wp:docPr descr="Редактирование файла" title="" id="66" name="Picture"/>
             <a:graphic>
               <a:graphicData uri="http://schemas.openxmlformats.org/drawingml/2006/picture">
                 <pic:pic>
                   <pic:nvPicPr>
-                    <pic:cNvPr descr="image/15.png" id="66" name="Picture"/>
+                    <pic:cNvPr descr="image/15.png" id="67" name="Picture"/>
                     <pic:cNvPicPr>
                       <a:picLocks noChangeArrowheads="1" noChangeAspect="1"/>
                     </pic:cNvPicPr>
                   </pic:nvPicPr>
                   <pic:blipFill>
-                    <a:blip r:embed="rId64"/>
+                    <a:blip r:embed="rId65"/>
                     <a:stretch>
                       <a:fillRect/>
                     </a:stretch>
@@ -1210,18 +1247,18 @@
           <wp:inline>
             <wp:extent cx="3733800" cy="1360065"/>
             <wp:effectExtent b="0" l="0" r="0" t="0"/>
-            <wp:docPr descr="Переход в каталог blog и компиляция сайта" title="" id="68" name="Picture"/>
+            <wp:docPr descr="Переход в каталог blog и компиляция сайта" title="" id="69" name="Picture"/>
             <a:graphic>
               <a:graphicData uri="http://schemas.openxmlformats.org/drawingml/2006/picture">
                 <pic:pic>
                   <pic:nvPicPr>
-                    <pic:cNvPr descr="image/16.png" id="69" name="Picture"/>
+                    <pic:cNvPr descr="image/16.png" id="70" name="Picture"/>
                     <pic:cNvPicPr>
                       <a:picLocks noChangeArrowheads="1" noChangeAspect="1"/>
                     </pic:cNvPicPr>
                   </pic:nvPicPr>
                   <pic:blipFill>
-                    <a:blip r:embed="rId67"/>
+                    <a:blip r:embed="rId68"/>
                     <a:stretch>
                       <a:fillRect/>
                     </a:stretch>
@@ -1273,18 +1310,18 @@
           <wp:inline>
             <wp:extent cx="3733800" cy="1947118"/>
             <wp:effectExtent b="0" l="0" r="0" t="0"/>
-            <wp:docPr descr="Получение ссылки на сайт" title="" id="71" name="Picture"/>
+            <wp:docPr descr="Получение ссылки на сайт" title="" id="72" name="Picture"/>
             <a:graphic>
               <a:graphicData uri="http://schemas.openxmlformats.org/drawingml/2006/picture">
                 <pic:pic>
                   <pic:nvPicPr>
-                    <pic:cNvPr descr="image/17.png" id="72" name="Picture"/>
+                    <pic:cNvPr descr="image/17.png" id="73" name="Picture"/>
                     <pic:cNvPicPr>
                       <a:picLocks noChangeArrowheads="1" noChangeAspect="1"/>
                     </pic:cNvPicPr>
                   </pic:nvPicPr>
                   <pic:blipFill>
-                    <a:blip r:embed="rId70"/>
+                    <a:blip r:embed="rId71"/>
                     <a:stretch>
                       <a:fillRect/>
                     </a:stretch>
@@ -1336,18 +1373,18 @@
           <wp:inline>
             <wp:extent cx="3733800" cy="3123701"/>
             <wp:effectExtent b="0" l="0" r="0" t="0"/>
-            <wp:docPr descr="Сайт" title="" id="74" name="Picture"/>
+            <wp:docPr descr="Сайт" title="" id="75" name="Picture"/>
             <a:graphic>
               <a:graphicData uri="http://schemas.openxmlformats.org/drawingml/2006/picture">
                 <pic:pic>
                   <pic:nvPicPr>
-                    <pic:cNvPr descr="image/18.png" id="75" name="Picture"/>
+                    <pic:cNvPr descr="image/18.png" id="76" name="Picture"/>
                     <pic:cNvPicPr>
                       <a:picLocks noChangeArrowheads="1" noChangeAspect="1"/>
                     </pic:cNvPicPr>
                   </pic:nvPicPr>
                   <pic:blipFill>
-                    <a:blip r:embed="rId73"/>
+                    <a:blip r:embed="rId74"/>
                     <a:stretch>
                       <a:fillRect/>
                     </a:stretch>
@@ -1382,9 +1419,40 @@
         <w:t xml:space="preserve">Рис. 18: Сайт</w:t>
       </w:r>
     </w:p>
-    <w:p>
-      <w:pPr>
-        <w:pStyle w:val="BodyText"/>
+    <w:bookmarkEnd w:id="77"/>
+    <w:bookmarkStart w:id="96" w:name="Xa1233666f52f1531ec4bbba5edb0d720a1da474"/>
+    <w:p>
+      <w:pPr>
+        <w:pStyle w:val="Heading2"/>
+      </w:pPr>
+      <w:r>
+        <w:rPr>
+          <w:rStyle w:val="SectionNumber"/>
+        </w:rPr>
+        <w:t xml:space="preserve">3.3</w:t>
+      </w:r>
+      <w:r>
+        <w:tab/>
+      </w:r>
+      <w:r>
+        <w:t xml:space="preserve">Добавить пост на тему:</w:t>
+      </w:r>
+      <w:r>
+        <w:t xml:space="preserve"> </w:t>
+      </w:r>
+      <w:r>
+        <w:t xml:space="preserve">“</w:t>
+      </w:r>
+      <w:r>
+        <w:t xml:space="preserve">Создание презентации</w:t>
+      </w:r>
+      <w:r>
+        <w:t xml:space="preserve">”</w:t>
+      </w:r>
+    </w:p>
+    <w:p>
+      <w:pPr>
+        <w:pStyle w:val="FirstParagraph"/>
       </w:pPr>
       <w:r>
         <w:t xml:space="preserve">Перехожу в каталог post_5 (рис. 19).</w:t>
@@ -1399,18 +1467,18 @@
           <wp:inline>
             <wp:extent cx="3733800" cy="80218"/>
             <wp:effectExtent b="0" l="0" r="0" t="0"/>
-            <wp:docPr descr="Переход в каталог post_4" title="" id="77" name="Picture"/>
+            <wp:docPr descr="Переход в каталог post_4" title="" id="79" name="Picture"/>
             <a:graphic>
               <a:graphicData uri="http://schemas.openxmlformats.org/drawingml/2006/picture">
                 <pic:pic>
                   <pic:nvPicPr>
-                    <pic:cNvPr descr="image/19.png" id="78" name="Picture"/>
+                    <pic:cNvPr descr="image/19.png" id="80" name="Picture"/>
                     <pic:cNvPicPr>
                       <a:picLocks noChangeArrowheads="1" noChangeAspect="1"/>
                     </pic:cNvPicPr>
                   </pic:nvPicPr>
                   <pic:blipFill>
-                    <a:blip r:embed="rId76"/>
+                    <a:blip r:embed="rId78"/>
                     <a:stretch>
                       <a:fillRect/>
                     </a:stretch>
@@ -1480,18 +1548,18 @@
           <wp:inline>
             <wp:extent cx="3733800" cy="3106780"/>
             <wp:effectExtent b="0" l="0" r="0" t="0"/>
-            <wp:docPr descr="Редактирование файла" title="" id="80" name="Picture"/>
+            <wp:docPr descr="Редактирование файла" title="" id="82" name="Picture"/>
             <a:graphic>
               <a:graphicData uri="http://schemas.openxmlformats.org/drawingml/2006/picture">
                 <pic:pic>
                   <pic:nvPicPr>
-                    <pic:cNvPr descr="image/20.png" id="81" name="Picture"/>
+                    <pic:cNvPr descr="image/20.png" id="83" name="Picture"/>
                     <pic:cNvPicPr>
                       <a:picLocks noChangeArrowheads="1" noChangeAspect="1"/>
                     </pic:cNvPicPr>
                   </pic:nvPicPr>
                   <pic:blipFill>
-                    <a:blip r:embed="rId79"/>
+                    <a:blip r:embed="rId81"/>
                     <a:stretch>
                       <a:fillRect/>
                     </a:stretch>
@@ -1543,18 +1611,18 @@
           <wp:inline>
             <wp:extent cx="3733800" cy="1363712"/>
             <wp:effectExtent b="0" l="0" r="0" t="0"/>
-            <wp:docPr descr="Переход в каталог blog и компиляция сайта" title="" id="83" name="Picture"/>
+            <wp:docPr descr="Переход в каталог blog и компиляция сайта" title="" id="85" name="Picture"/>
             <a:graphic>
               <a:graphicData uri="http://schemas.openxmlformats.org/drawingml/2006/picture">
                 <pic:pic>
                   <pic:nvPicPr>
-                    <pic:cNvPr descr="image/21.png" id="84" name="Picture"/>
+                    <pic:cNvPr descr="image/21.png" id="86" name="Picture"/>
                     <pic:cNvPicPr>
                       <a:picLocks noChangeArrowheads="1" noChangeAspect="1"/>
                     </pic:cNvPicPr>
                   </pic:nvPicPr>
                   <pic:blipFill>
-                    <a:blip r:embed="rId82"/>
+                    <a:blip r:embed="rId84"/>
                     <a:stretch>
                       <a:fillRect/>
                     </a:stretch>
@@ -1606,18 +1674,18 @@
           <wp:inline>
             <wp:extent cx="3733800" cy="1950764"/>
             <wp:effectExtent b="0" l="0" r="0" t="0"/>
-            <wp:docPr descr="Получение ссылки на сайт" title="" id="86" name="Picture"/>
+            <wp:docPr descr="Получение ссылки на сайт" title="" id="88" name="Picture"/>
             <a:graphic>
               <a:graphicData uri="http://schemas.openxmlformats.org/drawingml/2006/picture">
                 <pic:pic>
                   <pic:nvPicPr>
-                    <pic:cNvPr descr="image/22.png" id="87" name="Picture"/>
+                    <pic:cNvPr descr="image/22.png" id="89" name="Picture"/>
                     <pic:cNvPicPr>
                       <a:picLocks noChangeArrowheads="1" noChangeAspect="1"/>
                     </pic:cNvPicPr>
                   </pic:nvPicPr>
                   <pic:blipFill>
-                    <a:blip r:embed="rId85"/>
+                    <a:blip r:embed="rId87"/>
                     <a:stretch>
                       <a:fillRect/>
                     </a:stretch>
@@ -1669,18 +1737,18 @@
           <wp:inline>
             <wp:extent cx="3733800" cy="3090599"/>
             <wp:effectExtent b="0" l="0" r="0" t="0"/>
-            <wp:docPr descr="Сайт" title="" id="89" name="Picture"/>
+            <wp:docPr descr="Сайт" title="" id="91" name="Picture"/>
             <a:graphic>
               <a:graphicData uri="http://schemas.openxmlformats.org/drawingml/2006/picture">
                 <pic:pic>
                   <pic:nvPicPr>
-                    <pic:cNvPr descr="image/23.png" id="90" name="Picture"/>
+                    <pic:cNvPr descr="image/23.png" id="92" name="Picture"/>
                     <pic:cNvPicPr>
                       <a:picLocks noChangeArrowheads="1" noChangeAspect="1"/>
                     </pic:cNvPicPr>
                   </pic:nvPicPr>
                   <pic:blipFill>
-                    <a:blip r:embed="rId88"/>
+                    <a:blip r:embed="rId90"/>
                     <a:stretch>
                       <a:fillRect/>
                     </a:stretch>
@@ -1741,18 +1809,18 @@
           <wp:inline>
             <wp:extent cx="3733800" cy="1432991"/>
             <wp:effectExtent b="0" l="0" r="0" t="0"/>
-            <wp:docPr descr="Добавление изменений на github" title="" id="92" name="Picture"/>
+            <wp:docPr descr="Добавление изменений на github" title="" id="94" name="Picture"/>
             <a:graphic>
               <a:graphicData uri="http://schemas.openxmlformats.org/drawingml/2006/picture">
                 <pic:pic>
                   <pic:nvPicPr>
-                    <pic:cNvPr descr="image/24.png" id="93" name="Picture"/>
+                    <pic:cNvPr descr="image/24.png" id="95" name="Picture"/>
                     <pic:cNvPicPr>
                       <a:picLocks noChangeArrowheads="1" noChangeAspect="1"/>
                     </pic:cNvPicPr>
                   </pic:nvPicPr>
                   <pic:blipFill>
-                    <a:blip r:embed="rId91"/>
+                    <a:blip r:embed="rId93"/>
                     <a:stretch>
                       <a:fillRect/>
                     </a:stretch>
@@ -1787,8 +1855,9 @@
         <w:t xml:space="preserve">Рис. 24: Добавление изменений на github</w:t>
       </w:r>
     </w:p>
-    <w:bookmarkEnd w:id="94"/>
-    <w:bookmarkStart w:id="95" w:name="выводы"/>
+    <w:bookmarkEnd w:id="96"/>
+    <w:bookmarkEnd w:id="97"/>
+    <w:bookmarkStart w:id="98" w:name="выводы"/>
     <w:p>
       <w:pPr>
         <w:pStyle w:val="Heading1"/>
@@ -1814,8 +1883,8 @@
         <w:t xml:space="preserve">Я добавила к сайту ссылки на научные и библиометрические ресурсы.</w:t>
       </w:r>
     </w:p>
-    <w:bookmarkEnd w:id="95"/>
-    <w:bookmarkStart w:id="99" w:name="список-литературы"/>
+    <w:bookmarkEnd w:id="98"/>
+    <w:bookmarkStart w:id="102" w:name="список-литературы"/>
     <w:p>
       <w:pPr>
         <w:pStyle w:val="Heading1"/>
@@ -1824,8 +1893,8 @@
         <w:t xml:space="preserve">Список литературы</w:t>
       </w:r>
     </w:p>
-    <w:bookmarkStart w:id="98" w:name="refs"/>
-    <w:bookmarkStart w:id="97" w:name="ref-Индивидуальный_проект_этап_4"/>
+    <w:bookmarkStart w:id="101" w:name="refs"/>
+    <w:bookmarkStart w:id="100" w:name="ref-Индивидуальный_проект_этап_4"/>
     <w:p>
       <w:pPr>
         <w:pStyle w:val="Bibliography"/>
@@ -1839,7 +1908,7 @@
       <w:r>
         <w:t xml:space="preserve">	</w:t>
       </w:r>
-      <w:hyperlink r:id="rId96">
+      <w:hyperlink r:id="rId99">
         <w:r>
           <w:rPr>
             <w:rStyle w:val="Hyperlink"/>
@@ -1851,9 +1920,9 @@
         <w:t xml:space="preserve">.</w:t>
       </w:r>
     </w:p>
-    <w:bookmarkEnd w:id="97"/>
-    <w:bookmarkEnd w:id="98"/>
-    <w:bookmarkEnd w:id="99"/>
+    <w:bookmarkEnd w:id="100"/>
+    <w:bookmarkEnd w:id="101"/>
+    <w:bookmarkEnd w:id="102"/>
     <w:sectPr/>
   </w:body>
 </w:document>

</xml_diff>